<commit_message>
Update Alternate Spell Type - Mantra.docx
</commit_message>
<xml_diff>
--- a/WIP/Alternate Spell Type - Mantra.docx
+++ b/WIP/Alternate Spell Type - Mantra.docx
@@ -2,650 +2,6 @@
 <file path=word/document.xml><?xml version="1.0" encoding="utf-8"?>
 <w:document xmlns:wpc="http://schemas.microsoft.com/office/word/2010/wordprocessingCanvas" xmlns:mc="http://schemas.openxmlformats.org/markup-compatibility/2006" xmlns:o="urn:schemas-microsoft-com:office:office" xmlns:r="http://schemas.openxmlformats.org/officeDocument/2006/relationships" xmlns:m="http://schemas.openxmlformats.org/officeDocument/2006/math" xmlns:v="urn:schemas-microsoft-com:vml" xmlns:wp14="http://schemas.microsoft.com/office/word/2010/wordprocessingDrawing" xmlns:wp="http://schemas.openxmlformats.org/drawingml/2006/wordprocessingDrawing" xmlns:w10="urn:schemas-microsoft-com:office:word" xmlns:w="http://schemas.openxmlformats.org/wordprocessingml/2006/main" xmlns:w14="http://schemas.microsoft.com/office/word/2010/wordml" xmlns:w15="http://schemas.microsoft.com/office/word/2012/wordml" xmlns:wpg="http://schemas.microsoft.com/office/word/2010/wordprocessingGroup" xmlns:wpi="http://schemas.microsoft.com/office/word/2010/wordprocessingInk" xmlns:a="http://schemas.openxmlformats.org/drawingml/2006/main" xmlns:wne="http://schemas.microsoft.com/office/word/2006/wordml" xmlns:wps="http://schemas.microsoft.com/office/word/2010/wordprocessingShape" mc:Ignorable="w14 w15 wp14">
   <w:body>
-    <w:p>
-      <w:pPr>
-        <w:pStyle w:val="703"/>
-        <w:spacing w:line="240" w:lineRule="auto"/>
-        <w:rPr>
-          <w14:ligatures w14:val="none"/>
-        </w:rPr>
-      </w:pPr>
-      <w:r>
-        <w:rPr>
-          <w:highlight w:val="none"/>
-        </w:rPr>
-      </w:r>
-      <w:r>
-        <mc:AlternateContent>
-          <mc:Choice Requires="wpg">
-            <w:drawing>
-              <wp:anchor xmlns:wp="http://schemas.openxmlformats.org/drawingml/2006/wordprocessingDrawing" xmlns:wp14="http://schemas.microsoft.com/office/word/2010/wordprocessingDrawing" distT="0" distB="0" distL="115200" distR="115200" simplePos="0" relativeHeight="31744" behindDoc="0" locked="0" layoutInCell="1" allowOverlap="1">
-                <wp:simplePos x="0" y="0"/>
-                <wp:positionH relativeFrom="column">
-                  <wp:posOffset>-914401</wp:posOffset>
-                </wp:positionH>
-                <wp:positionV relativeFrom="paragraph">
-                  <wp:posOffset>6277433</wp:posOffset>
-                </wp:positionV>
-                <wp:extent cx="7772400" cy="1770133"/>
-                <wp:effectExtent l="6350" t="6350" r="6350" b="6350"/>
-                <wp:wrapNone/>
-                <wp:docPr id="2" name=""/>
-                <wp:cNvGraphicFramePr/>
-                <a:graphic xmlns:a="http://schemas.openxmlformats.org/drawingml/2006/main">
-                  <a:graphicData uri="http://schemas.microsoft.com/office/word/2010/wordprocessingShape">
-                    <wps:wsp>
-                      <wps:cNvPr id="0" name=""/>
-                      <wps:cNvSpPr/>
-                      <wps:spPr bwMode="auto">
-                        <a:xfrm flipH="0" flipV="0">
-                          <a:off x="0" y="0"/>
-                          <a:ext cx="7772400" cy="1770133"/>
-                        </a:xfrm>
-                        <a:prstGeom prst="rect">
-                          <a:avLst/>
-                        </a:prstGeom>
-                        <a:solidFill>
-                          <a:schemeClr val="tx1"/>
-                        </a:solidFill>
-                        <a:ln w="12700" cap="flat" cmpd="sng" algn="ctr">
-                          <a:noFill/>
-                          <a:prstDash val="solid"/>
-                        </a:ln>
-                      </wps:spPr>
-                      <wps:style>
-                        <a:lnRef idx="2">
-                          <a:schemeClr val="accent1">
-                            <a:shade val="50000"/>
-                          </a:schemeClr>
-                        </a:lnRef>
-                        <a:fillRef idx="1">
-                          <a:schemeClr val="accent1"/>
-                        </a:fillRef>
-                        <a:effectRef idx="0">
-                          <a:schemeClr val="accent1"/>
-                        </a:effectRef>
-                        <a:fontRef idx="minor">
-                          <a:schemeClr val="lt1"/>
-                        </a:fontRef>
-                      </wps:style>
-                      <wps:txbx>
-                        <w:txbxContent>
-                          <w:p>
-                            <w:pPr>
-                              <w:jc w:val="center"/>
-                              <w:rPr>
-                                <w:b w:val="0"/>
-                                <w:bCs w:val="0"/>
-                                <w:highlight w:val="none"/>
-                              </w:rPr>
-                            </w:pPr>
-                            <w:r>
-                              <w:rPr>
-                                <w:b/>
-                                <w:bCs/>
-                              </w:rPr>
-                              <w:t xml:space="preserve">Acknowledgments</w:t>
-                              <w:br/>
-                            </w:r>
-                            <w:r>
-                              <w:rPr>
-                                <w:b w:val="0"/>
-                                <w:bCs w:val="0"/>
-                              </w:rPr>
-                              <w:t xml:space="preserve">Massive thanks to Bea and Sanerion for writing and continuing to support GotH;</w:t>
-                              <w:br/>
-                              <w:t xml:space="preserve"> Further special thanks go out to Vatusia, Vaia, and </w:t>
-                            </w:r>
-                            <w:r>
-                              <w:rPr>
-                                <w:b w:val="0"/>
-                                <w:bCs w:val="0"/>
-                              </w:rPr>
-                              <w:t xml:space="preserve">Erika for being wonderful stewards of the community and supporting my efforts.</w:t>
-                              <w:br/>
-                            </w:r>
-                            <w:r>
-                              <w:rPr>
-                                <w:b/>
-                                <w:bCs/>
-                                <w:highlight w:val="none"/>
-                              </w:rPr>
-                              <w:t xml:space="preserve">Disclaimer</w:t>
-                              <w:br/>
-                            </w:r>
-                            <w:r>
-                              <w:rPr>
-                                <w:b w:val="0"/>
-                                <w:bCs w:val="0"/>
-                                <w:highlight w:val="none"/>
-                              </w:rPr>
-                              <w:t xml:space="preserve">This i</w:t>
-                            </w:r>
-                            <w:r>
-                              <w:rPr>
-                                <w:b w:val="0"/>
-                                <w:bCs w:val="0"/>
-                                <w:highlight w:val="none"/>
-                              </w:rPr>
-                              <w:t xml:space="preserve">s a homebrew supplement for GotH. It was not created by the official writers, nor is it supported by the core team.</w:t>
-                              <w:br/>
-                              <w:t xml:space="preserve">This content may not be accurately balanced to be on par with the official content and is subject to change.</w:t>
-                              <w:br/>
-                              <w:t xml:space="preserve">Please direct any inquiries to </w:t>
-                            </w:r>
-                            <w:r>
-                              <w:rPr>
-                                <w:b w:val="0"/>
-                                <w:bCs w:val="0"/>
-                                <w:i/>
-                                <w:iCs/>
-                                <w:highlight w:val="none"/>
-                              </w:rPr>
-                              <w:t xml:space="preserve">_anvee</w:t>
-                            </w:r>
-                            <w:r>
-                              <w:rPr>
-                                <w:b w:val="0"/>
-                                <w:bCs w:val="0"/>
-                                <w:i w:val="0"/>
-                                <w:iCs w:val="0"/>
-                                <w:highlight w:val="none"/>
-                              </w:rPr>
-                              <w:t xml:space="preserve"> via </w:t>
-                            </w:r>
-                            <w:r>
-                              <w:rPr>
-                                <w:b w:val="0"/>
-                                <w:bCs w:val="0"/>
-                                <w:i/>
-                                <w:iCs/>
-                                <w:highlight w:val="none"/>
-                              </w:rPr>
-                              <w:t xml:space="preserve">Discord</w:t>
-                            </w:r>
-                            <w:r>
-                              <w:rPr>
-                                <w:b w:val="0"/>
-                                <w:bCs w:val="0"/>
-                                <w:i w:val="0"/>
-                                <w:iCs w:val="0"/>
-                                <w:highlight w:val="none"/>
-                              </w:rPr>
-                              <w:t xml:space="preserve"> or to this content’s official post in the official GotH server’s #fan-content-links</w:t>
-                            </w:r>
-                            <w:r>
-                              <w:rPr>
-                                <w:b w:val="0"/>
-                                <w:bCs w:val="0"/>
-                                <w:i w:val="0"/>
-                                <w:iCs w:val="0"/>
-                                <w:highlight w:val="none"/>
-                              </w:rPr>
-                              <w:t xml:space="preserve">.</w:t>
-                              <w:br/>
-                              <w:t xml:space="preserve">I, </w:t>
-                            </w:r>
-                            <w:r>
-                              <w:rPr>
-                                <w:b w:val="0"/>
-                                <w:bCs w:val="0"/>
-                                <w:i/>
-                                <w:iCs/>
-                                <w:highlight w:val="none"/>
-                              </w:rPr>
-                              <w:t xml:space="preserve">AnVee</w:t>
-                            </w:r>
-                            <w:r>
-                              <w:rPr>
-                                <w:b w:val="0"/>
-                                <w:bCs w:val="0"/>
-                                <w:i w:val="0"/>
-                                <w:iCs w:val="0"/>
-                                <w:highlight w:val="none"/>
-                              </w:rPr>
-                              <w:t xml:space="preserve">, the author of this supplement, allow the development of extra content that uses this content as a base and of content that reimagines or recreates the contents of this supplement.</w:t>
-                            </w:r>
-                            <w:r>
-                              <w:rPr>
-                                <w:b w:val="0"/>
-                                <w:bCs w:val="0"/>
-                                <w:highlight w:val="none"/>
-                              </w:rPr>
-                            </w:r>
-                            <w:r>
-                              <w:rPr>
-                                <w:b w:val="0"/>
-                                <w:bCs w:val="0"/>
-                                <w:highlight w:val="none"/>
-                              </w:rPr>
-                            </w:r>
-                          </w:p>
-                        </w:txbxContent>
-                      </wps:txbx>
-                      <wps:bodyPr anchor="ctr"/>
-                    </wps:wsp>
-                  </a:graphicData>
-                </a:graphic>
-              </wp:anchor>
-            </w:drawing>
-          </mc:Choice>
-          <mc:Fallback>
-            <w:pict>
-              <v:shape id="shape 1" o:spid="_x0000_s1" o:spt="1" type="#_x0000_t1" style="position:absolute;z-index:31744;o:allowoverlap:true;o:allowincell:true;mso-position-horizontal-relative:text;margin-left:-72.00pt;mso-position-horizontal:absolute;mso-position-vertical-relative:text;margin-top:494.29pt;mso-position-vertical:absolute;width:612.00pt;height:139.38pt;mso-wrap-distance-left:9.07pt;mso-wrap-distance-top:0.00pt;mso-wrap-distance-right:9.07pt;mso-wrap-distance-bottom:0.00pt;v-text-anchor:middle;visibility:visible;" fillcolor="#000000" stroked="f" strokeweight="1.00pt">
-                <v:stroke dashstyle="solid"/>
-                <v:textbox inset="0,0,0,0">
-                  <w:txbxContent>
-                    <w:p>
-                      <w:pPr>
-                        <w:jc w:val="center"/>
-                        <w:rPr>
-                          <w:b w:val="0"/>
-                          <w:bCs w:val="0"/>
-                          <w:highlight w:val="none"/>
-                        </w:rPr>
-                      </w:pPr>
-                      <w:r>
-                        <w:rPr>
-                          <w:b/>
-                          <w:bCs/>
-                        </w:rPr>
-                        <w:t xml:space="preserve">Acknowledgments</w:t>
-                        <w:br/>
-                      </w:r>
-                      <w:r>
-                        <w:rPr>
-                          <w:b w:val="0"/>
-                          <w:bCs w:val="0"/>
-                        </w:rPr>
-                        <w:t xml:space="preserve">Massive thanks to Bea and Sanerion for writing and continuing to support GotH;</w:t>
-                        <w:br/>
-                        <w:t xml:space="preserve"> Further special thanks go out to Vatusia, Vaia, and </w:t>
-                      </w:r>
-                      <w:r>
-                        <w:rPr>
-                          <w:b w:val="0"/>
-                          <w:bCs w:val="0"/>
-                        </w:rPr>
-                        <w:t xml:space="preserve">Erika for being wonderful stewards of the community and supporting my efforts.</w:t>
-                        <w:br/>
-                      </w:r>
-                      <w:r>
-                        <w:rPr>
-                          <w:b/>
-                          <w:bCs/>
-                          <w:highlight w:val="none"/>
-                        </w:rPr>
-                        <w:t xml:space="preserve">Disclaimer</w:t>
-                        <w:br/>
-                      </w:r>
-                      <w:r>
-                        <w:rPr>
-                          <w:b w:val="0"/>
-                          <w:bCs w:val="0"/>
-                          <w:highlight w:val="none"/>
-                        </w:rPr>
-                        <w:t xml:space="preserve">This i</w:t>
-                      </w:r>
-                      <w:r>
-                        <w:rPr>
-                          <w:b w:val="0"/>
-                          <w:bCs w:val="0"/>
-                          <w:highlight w:val="none"/>
-                        </w:rPr>
-                        <w:t xml:space="preserve">s a homebrew supplement for GotH. It was not created by the official writers, nor is it supported by the core team.</w:t>
-                        <w:br/>
-                        <w:t xml:space="preserve">This content may not be accurately balanced to be on par with the official content and is subject to change.</w:t>
-                        <w:br/>
-                        <w:t xml:space="preserve">Please direct any inquiries to </w:t>
-                      </w:r>
-                      <w:r>
-                        <w:rPr>
-                          <w:b w:val="0"/>
-                          <w:bCs w:val="0"/>
-                          <w:i/>
-                          <w:iCs/>
-                          <w:highlight w:val="none"/>
-                        </w:rPr>
-                        <w:t xml:space="preserve">_anvee</w:t>
-                      </w:r>
-                      <w:r>
-                        <w:rPr>
-                          <w:b w:val="0"/>
-                          <w:bCs w:val="0"/>
-                          <w:i w:val="0"/>
-                          <w:iCs w:val="0"/>
-                          <w:highlight w:val="none"/>
-                        </w:rPr>
-                        <w:t xml:space="preserve"> via </w:t>
-                      </w:r>
-                      <w:r>
-                        <w:rPr>
-                          <w:b w:val="0"/>
-                          <w:bCs w:val="0"/>
-                          <w:i/>
-                          <w:iCs/>
-                          <w:highlight w:val="none"/>
-                        </w:rPr>
-                        <w:t xml:space="preserve">Discord</w:t>
-                      </w:r>
-                      <w:r>
-                        <w:rPr>
-                          <w:b w:val="0"/>
-                          <w:bCs w:val="0"/>
-                          <w:i w:val="0"/>
-                          <w:iCs w:val="0"/>
-                          <w:highlight w:val="none"/>
-                        </w:rPr>
-                        <w:t xml:space="preserve"> or to this content’s official post in the official GotH server’s #fan-content-links</w:t>
-                      </w:r>
-                      <w:r>
-                        <w:rPr>
-                          <w:b w:val="0"/>
-                          <w:bCs w:val="0"/>
-                          <w:i w:val="0"/>
-                          <w:iCs w:val="0"/>
-                          <w:highlight w:val="none"/>
-                        </w:rPr>
-                        <w:t xml:space="preserve">.</w:t>
-                        <w:br/>
-                        <w:t xml:space="preserve">I, </w:t>
-                      </w:r>
-                      <w:r>
-                        <w:rPr>
-                          <w:b w:val="0"/>
-                          <w:bCs w:val="0"/>
-                          <w:i/>
-                          <w:iCs/>
-                          <w:highlight w:val="none"/>
-                        </w:rPr>
-                        <w:t xml:space="preserve">AnVee</w:t>
-                      </w:r>
-                      <w:r>
-                        <w:rPr>
-                          <w:b w:val="0"/>
-                          <w:bCs w:val="0"/>
-                          <w:i w:val="0"/>
-                          <w:iCs w:val="0"/>
-                          <w:highlight w:val="none"/>
-                        </w:rPr>
-                        <w:t xml:space="preserve">, the author of this supplement, allow the development of extra content that uses this content as a base and of content that reimagines or recreates the contents of this supplement.</w:t>
-                      </w:r>
-                      <w:r>
-                        <w:rPr>
-                          <w:b w:val="0"/>
-                          <w:bCs w:val="0"/>
-                          <w:highlight w:val="none"/>
-                        </w:rPr>
-                      </w:r>
-                      <w:r>
-                        <w:rPr>
-                          <w:b w:val="0"/>
-                          <w:bCs w:val="0"/>
-                          <w:highlight w:val="none"/>
-                        </w:rPr>
-                      </w:r>
-                    </w:p>
-                  </w:txbxContent>
-                </v:textbox>
-              </v:shape>
-            </w:pict>
-          </mc:Fallback>
-        </mc:AlternateContent>
-      </w:r>
-      <w:r>
-        <w:t xml:space="preserve">Mantra Spells</w:t>
-        <mc:AlternateContent>
-          <mc:Choice Requires="wpg">
-            <w:drawing>
-              <wp:anchor xmlns:wp="http://schemas.openxmlformats.org/drawingml/2006/wordprocessingDrawing" xmlns:wp14="http://schemas.microsoft.com/office/word/2010/wordprocessingDrawing" distT="0" distB="0" distL="115200" distR="115200" simplePos="0" relativeHeight="21504" behindDoc="0" locked="0" layoutInCell="1" allowOverlap="1">
-                <wp:simplePos x="0" y="0"/>
-                <wp:positionH relativeFrom="page">
-                  <wp:posOffset>0</wp:posOffset>
-                </wp:positionH>
-                <wp:positionV relativeFrom="page">
-                  <wp:posOffset>8686800</wp:posOffset>
-                </wp:positionV>
-                <wp:extent cx="7772399" cy="1371599"/>
-                <wp:effectExtent l="6350" t="6350" r="6350" b="6350"/>
-                <wp:wrapNone/>
-                <wp:docPr id="3" name=""/>
-                <wp:cNvGraphicFramePr/>
-                <a:graphic xmlns:a="http://schemas.openxmlformats.org/drawingml/2006/main">
-                  <a:graphicData uri="http://schemas.microsoft.com/office/word/2010/wordprocessingShape">
-                    <wps:wsp>
-                      <wps:cNvPr id="0" name=""/>
-                      <wps:cNvSpPr/>
-                      <wps:spPr bwMode="auto">
-                        <a:xfrm rot="0" flipH="0" flipV="0">
-                          <a:off x="0" y="0"/>
-                          <a:ext cx="7772398" cy="1371598"/>
-                        </a:xfrm>
-                        <a:prstGeom prst="rect">
-                          <a:avLst/>
-                        </a:prstGeom>
-                        <a:solidFill>
-                          <a:schemeClr val="tx1"/>
-                        </a:solidFill>
-                        <a:ln w="12700" cap="flat" cmpd="sng" algn="ctr">
-                          <a:noFill/>
-                        </a:ln>
-                      </wps:spPr>
-                      <wps:style>
-                        <a:lnRef idx="2">
-                          <a:schemeClr val="accent1">
-                            <a:shade val="50000"/>
-                          </a:schemeClr>
-                        </a:lnRef>
-                        <a:fillRef idx="1">
-                          <a:schemeClr val="accent1"/>
-                        </a:fillRef>
-                        <a:effectRef idx="0">
-                          <a:schemeClr val="accent1"/>
-                        </a:effectRef>
-                        <a:fontRef idx="minor">
-                          <a:schemeClr val="lt1"/>
-                        </a:fontRef>
-                      </wps:style>
-                      <wps:txbx>
-                        <w:txbxContent>
-                          <w:p>
-                            <w:pPr>
-                              <w:ind w:firstLine="708"/>
-                              <w:jc w:val="right"/>
-                              <w:rPr>
-                                <w:rFonts w:ascii="a Absolute Empire" w:hAnsi="a Absolute Empire" w:cs="a Absolute Empire"/>
-                                <w:b w:val="0"/>
-                                <w:bCs w:val="0"/>
-                                <w:sz w:val="72"/>
-                                <w:szCs w:val="72"/>
-                              </w:rPr>
-                            </w:pPr>
-                            <w:r>
-                              <w:rPr>
-                                <w:rFonts w:ascii="a Absolute Empire" w:hAnsi="a Absolute Empire" w:eastAsia="a Absolute Empire" w:cs="a Absolute Empire"/>
-                                <w:b w:val="0"/>
-                                <w:bCs w:val="0"/>
-                                <w:sz w:val="72"/>
-                                <w:szCs w:val="72"/>
-                              </w:rPr>
-                              <w:t xml:space="preserve">Release 1.0</w:t>
-                            </w:r>
-                            <w:r>
-                              <w:rPr>
-                                <w:rFonts w:ascii="a Absolute Empire" w:hAnsi="a Absolute Empire" w:cs="a Absolute Empire"/>
-                                <w:b w:val="0"/>
-                                <w:bCs w:val="0"/>
-                                <w:sz w:val="72"/>
-                                <w:szCs w:val="72"/>
-                              </w:rPr>
-                            </w:r>
-                            <w:r>
-                              <w:rPr>
-                                <w:rFonts w:ascii="a Absolute Empire" w:hAnsi="a Absolute Empire" w:cs="a Absolute Empire"/>
-                                <w:b w:val="0"/>
-                                <w:bCs w:val="0"/>
-                                <w:sz w:val="72"/>
-                                <w:szCs w:val="72"/>
-                              </w:rPr>
-                            </w:r>
-                          </w:p>
-                        </w:txbxContent>
-                      </wps:txbx>
-                      <wps:bodyPr vertOverflow="overflow" horzOverflow="overflow" vert="horz" wrap="square" lIns="91440" tIns="45720" rIns="91440" bIns="45720" numCol="1" spcCol="0" rtlCol="0" fromWordArt="0" anchor="b" anchorCtr="0" forceAA="0" upright="0" compatLnSpc="0">
-                        <a:noAutofit/>
-                      </wps:bodyPr>
-                    </wps:wsp>
-                  </a:graphicData>
-                </a:graphic>
-              </wp:anchor>
-            </w:drawing>
-          </mc:Choice>
-          <mc:Fallback>
-            <w:pict>
-              <v:shape id="shape 2" o:spid="_x0000_s2" o:spt="1" type="#_x0000_t1" style="position:absolute;z-index:21504;o:allowoverlap:true;o:allowincell:true;mso-position-horizontal-relative:page;margin-left:0.00pt;mso-position-horizontal:absolute;mso-position-vertical-relative:page;margin-top:684.00pt;mso-position-vertical:absolute;width:612.00pt;height:108.00pt;mso-wrap-distance-left:9.07pt;mso-wrap-distance-top:0.00pt;mso-wrap-distance-right:9.07pt;mso-wrap-distance-bottom:0.00pt;rotation:0;v-text-anchor:bottom;visibility:visible;" fillcolor="#000000" stroked="f" strokeweight="1.00pt">
-                <v:textbox inset="0,0,0,0">
-                  <w:txbxContent>
-                    <w:p>
-                      <w:pPr>
-                        <w:ind w:firstLine="708"/>
-                        <w:jc w:val="right"/>
-                        <w:rPr>
-                          <w:rFonts w:ascii="a Absolute Empire" w:hAnsi="a Absolute Empire" w:cs="a Absolute Empire"/>
-                          <w:b w:val="0"/>
-                          <w:bCs w:val="0"/>
-                          <w:sz w:val="72"/>
-                          <w:szCs w:val="72"/>
-                        </w:rPr>
-                      </w:pPr>
-                      <w:r>
-                        <w:rPr>
-                          <w:rFonts w:ascii="a Absolute Empire" w:hAnsi="a Absolute Empire" w:eastAsia="a Absolute Empire" w:cs="a Absolute Empire"/>
-                          <w:b w:val="0"/>
-                          <w:bCs w:val="0"/>
-                          <w:sz w:val="72"/>
-                          <w:szCs w:val="72"/>
-                        </w:rPr>
-                        <w:t xml:space="preserve">Release 1.0</w:t>
-                      </w:r>
-                      <w:r>
-                        <w:rPr>
-                          <w:rFonts w:ascii="a Absolute Empire" w:hAnsi="a Absolute Empire" w:cs="a Absolute Empire"/>
-                          <w:b w:val="0"/>
-                          <w:bCs w:val="0"/>
-                          <w:sz w:val="72"/>
-                          <w:szCs w:val="72"/>
-                        </w:rPr>
-                      </w:r>
-                      <w:r>
-                        <w:rPr>
-                          <w:rFonts w:ascii="a Absolute Empire" w:hAnsi="a Absolute Empire" w:cs="a Absolute Empire"/>
-                          <w:b w:val="0"/>
-                          <w:bCs w:val="0"/>
-                          <w:sz w:val="72"/>
-                          <w:szCs w:val="72"/>
-                        </w:rPr>
-                      </w:r>
-                    </w:p>
-                  </w:txbxContent>
-                </v:textbox>
-              </v:shape>
-            </w:pict>
-          </mc:Fallback>
-        </mc:AlternateContent>
-      </w:r>
-      <w:r>
-        <mc:AlternateContent>
-          <mc:Choice Requires="wpg">
-            <w:drawing>
-              <wp:anchor xmlns:wp="http://schemas.openxmlformats.org/drawingml/2006/wordprocessingDrawing" xmlns:wp14="http://schemas.microsoft.com/office/word/2010/wordprocessingDrawing" distT="0" distB="0" distL="115200" distR="115200" simplePos="0" relativeHeight="32768" behindDoc="0" locked="0" layoutInCell="1" allowOverlap="1">
-                <wp:simplePos x="0" y="0"/>
-                <wp:positionH relativeFrom="column">
-                  <wp:posOffset>-221667</wp:posOffset>
-                </wp:positionH>
-                <wp:positionV relativeFrom="paragraph">
-                  <wp:posOffset>7772400</wp:posOffset>
-                </wp:positionV>
-                <wp:extent cx="1371599" cy="1371599"/>
-                <wp:effectExtent l="0" t="0" r="0" b="0"/>
-                <wp:wrapNone/>
-                <wp:docPr id="4" name="" title=""/>
-                <wp:cNvGraphicFramePr>
-                  <a:graphicFrameLocks xmlns:a="http://schemas.openxmlformats.org/drawingml/2006/main" noChangeAspect="1"/>
-                </wp:cNvGraphicFramePr>
-                <a:graphic xmlns:a="http://schemas.openxmlformats.org/drawingml/2006/main">
-                  <a:graphicData uri="http://schemas.openxmlformats.org/drawingml/2006/picture">
-                    <pic:pic xmlns:pic="http://schemas.openxmlformats.org/drawingml/2006/picture">
-                      <pic:nvPicPr>
-                        <pic:cNvPr id="1843092618" name=""/>
-                        <pic:cNvPicPr>
-                          <a:picLocks noChangeAspect="1"/>
-                        </pic:cNvPicPr>
-                        <pic:nvPr/>
-                      </pic:nvPicPr>
-                      <pic:blipFill>
-                        <a:blip r:embed="rId10"/>
-                        <a:stretch/>
-                      </pic:blipFill>
-                      <pic:spPr bwMode="auto">
-                        <a:xfrm rot="0" flipH="0" flipV="0">
-                          <a:off x="0" y="0"/>
-                          <a:ext cx="1371598" cy="1371598"/>
-                        </a:xfrm>
-                        <a:prstGeom prst="rect">
-                          <a:avLst/>
-                        </a:prstGeom>
-                      </pic:spPr>
-                    </pic:pic>
-                  </a:graphicData>
-                </a:graphic>
-              </wp:anchor>
-            </w:drawing>
-          </mc:Choice>
-          <mc:Fallback>
-            <w:pict>
-              <v:shapetype type="#_x0000_t75" o:spt="75" coordsize="21600,21600" o:preferrelative="t" path="m@4@5l@4@11@9@11@9@5xe">
-                <v:formulas>
-                  <v:f eqn="if lineDrawn pixelLineWidth 0"/>
-                  <v:f eqn="sum @0 1 0"/>
-                  <v:f eqn="sum 0 0 @1"/>
-                  <v:f eqn="prod @2 1 2"/>
-                  <v:f eqn="prod @3 21600 pixelWidth"/>
-                  <v:f eqn="prod @3 21600 pixelHeight"/>
-                  <v:f eqn="sum @0 0 1"/>
-                  <v:f eqn="prod @6 1 2"/>
-                  <v:f eqn="prod @7 21600 pixelWidth"/>
-                  <v:f eqn="sum @8 21600 0"/>
-                  <v:f eqn="prod @7 21600 pixelHeight"/>
-                  <v:f eqn="sum @10 21600 0"/>
-                </v:formulas>
-              </v:shapetype>
-              <v:shape id="_x0000_i3" o:spid="_x0000_s3" type="#_x0000_t75" style="position:absolute;z-index:32768;o:allowoverlap:true;o:allowincell:true;mso-position-horizontal-relative:text;margin-left:-17.45pt;mso-position-horizontal:absolute;mso-position-vertical-relative:text;margin-top:612.00pt;mso-position-vertical:absolute;width:108.00pt;height:108.00pt;mso-wrap-distance-left:9.07pt;mso-wrap-distance-top:0.00pt;mso-wrap-distance-right:9.07pt;mso-wrap-distance-bottom:0.00pt;rotation:0;" stroked="false">
-                <v:path textboxrect="0,0,0,0"/>
-                <v:imagedata r:id="rId10" o:title=""/>
-              </v:shape>
-            </w:pict>
-          </mc:Fallback>
-        </mc:AlternateContent>
-      </w:r>
-      <w:r>
-        <w:rPr>
-          <w:highlight w:val="none"/>
-        </w:rPr>
-        <w:t xml:space="preserve"> — Release 1.0</w:t>
-        <w:br w:type="page" w:clear="all"/>
-      </w:r>
-      <w:r>
-        <w:rPr>
-          <w14:ligatures w14:val="none"/>
-        </w:rPr>
-      </w:r>
-      <w:r>
-        <w:rPr>
-          <w14:ligatures w14:val="none"/>
-        </w:rPr>
-      </w:r>
-    </w:p>
     <w:p>
       <w:pPr>
         <w:pStyle w:val="685"/>
@@ -655,7 +11,6 @@
           <w14:ligatures w14:val="none"/>
         </w:rPr>
       </w:pPr>
-      <w:r/>
       <w:r>
         <w:rPr>
           <w:highlight w:val="none"/>
@@ -749,7 +104,7 @@
               <wp:inline xmlns:wp="http://schemas.openxmlformats.org/drawingml/2006/wordprocessingDrawing" distT="0" distB="0" distL="0" distR="0">
                 <wp:extent cx="747648" cy="247497"/>
                 <wp:effectExtent l="0" t="0" r="0" b="0"/>
-                <wp:docPr id="5" name=""/>
+                <wp:docPr id="2" name=""/>
                 <wp:cNvGraphicFramePr>
                   <a:graphicFrameLocks xmlns:a="http://schemas.openxmlformats.org/drawingml/2006/main" noChangeAspect="1"/>
                 </wp:cNvGraphicFramePr>
@@ -764,7 +119,7 @@
                         <pic:nvPr/>
                       </pic:nvPicPr>
                       <pic:blipFill>
-                        <a:blip r:embed="rId11"/>
+                        <a:blip r:embed="rId10"/>
                         <a:stretch/>
                       </pic:blipFill>
                       <pic:spPr bwMode="auto">
@@ -800,9 +155,9 @@
                   <v:f eqn="sum @10 21600 0"/>
                 </v:formulas>
               </v:shapetype>
-              <v:shape id="_x0000_i4" o:spid="_x0000_s4" type="#_x0000_t75" style="width:58.87pt;height:19.49pt;mso-wrap-distance-left:0.00pt;mso-wrap-distance-top:0.00pt;mso-wrap-distance-right:0.00pt;mso-wrap-distance-bottom:0.00pt;" stroked="false">
+              <v:shape id="_x0000_i1" o:spid="_x0000_s1" type="#_x0000_t75" style="width:58.87pt;height:19.49pt;mso-wrap-distance-left:0.00pt;mso-wrap-distance-top:0.00pt;mso-wrap-distance-right:0.00pt;mso-wrap-distance-bottom:0.00pt;" stroked="false">
                 <v:path textboxrect="0,0,0,0"/>
-                <v:imagedata r:id="rId11" o:title=""/>
+                <v:imagedata r:id="rId10" o:title=""/>
               </v:shape>
             </w:pict>
           </mc:Fallback>
@@ -850,6 +205,11 @@
       </w:r>
       <w:r>
         <w:t xml:space="preserve">he Mantra Type; however, once learned, that Persona’s User may spend time teaching a Mantra spell to another Consenting User (this process is further explained below). Shadows that possess the Almighty type can have Mantra spells if the Storyteller wishes.</w:t>
+      </w:r>
+      <w:r>
+        <w:rPr>
+          <w:highlight w:val="none"/>
+        </w:rPr>
       </w:r>
       <w:r>
         <w:rPr>
@@ -907,7 +267,21 @@
           <w:bCs w:val="0"/>
           <w:highlight w:val="none"/>
         </w:rPr>
-        <w:t xml:space="preserve"> Teaching a Mantra spell takes one Time Block from both the teacher and the learner and grants the learner one use of the taught Mantra spell to apply to any of their spell lists. Additionally, both Players gain 1 Discipline Skill Point from the activity. This process can be repeated for the same Mantra spell multiple times; however, learners may only gain one free use per Discipline Tier.</w:t>
+        <w:t xml:space="preserve"> Teaching a Mantra spell takes one Time Block from both the teacher and the learner and grants the learner one use of the taught Mantra </w:t>
+      </w:r>
+      <w:r>
+        <w:rPr>
+          <w:b w:val="0"/>
+          <w:bCs w:val="0"/>
+          <w:highlight w:val="none"/>
+        </w:rPr>
+        <w:t xml:space="preserve">spell to apply to any of their spell lists. Additionally, both Players gain 1 Discipline Skill Point from the activity. This process can be repeated for the same Mantra spell multiple times; however, learners may only gain one free use per Discipline Tier.</w:t>
+      </w:r>
+      <w:r>
+        <w:rPr>
+          <w:b/>
+          <w:bCs/>
+        </w:rPr>
       </w:r>
       <w:r>
         <w:rPr>
@@ -938,9 +312,8 @@
       </w:r>
       <w:r>
         <w:rPr>
-          <w:b w:val="0"/>
-          <w:bCs w:val="0"/>
-          <w:highlight w:val="none"/>
+          <w:b/>
+          <w:bCs/>
         </w:rPr>
       </w:r>
       <w:r>
@@ -975,6 +348,12 @@
           <w:b w:val="0"/>
           <w:bCs w:val="0"/>
           <w:highlight w:val="none"/>
+        </w:rPr>
+      </w:r>
+      <w:r>
+        <w:rPr>
+          <w:b/>
+          <w:bCs/>
         </w:rPr>
       </w:r>
     </w:p>
@@ -1044,6 +423,12 @@
           <w:bCs/>
         </w:rPr>
       </w:r>
+      <w:r>
+        <w:rPr>
+          <w:b/>
+          <w:bCs/>
+        </w:rPr>
+      </w:r>
     </w:p>
     <w:p>
       <w:pPr>
@@ -1070,6 +455,12 @@
           <w:b w:val="0"/>
           <w:bCs w:val="0"/>
           <w:highlight w:val="none"/>
+        </w:rPr>
+      </w:r>
+      <w:r>
+        <w:rPr>
+          <w:b/>
+          <w:bCs/>
         </w:rPr>
       </w:r>
     </w:p>
@@ -1126,26 +517,19 @@
           <w:b w:val="0"/>
           <w:bCs w:val="0"/>
         </w:rPr>
-        <w:t xml:space="preserve">, where X is the number of Users that must cast the same spell on the same target after the first User for the effect to activate. Each Affirmation effect from the same spell stacks with previous effects unless otherwise specified. If a User casts multiple Affirmation Category spells, only the most recent spell benefits from Affirmation.</w:t>
+        <w:t xml:space="preserve">, where X is the number of Users that must cast the same spell on the same target a</w:t>
+      </w:r>
+      <w:r>
+        <w:rPr>
+          <w:b w:val="0"/>
+          <w:bCs w:val="0"/>
+        </w:rPr>
+        <w:t xml:space="preserve">fter the first User for the effect to activate. Each Affirmation effect from the same spell stacks with previous effects unless otherwise specified. If a User casts multiple Affirmation Category spells, only the most recent spell benefits from Affirmation.</w:t>
       </w:r>
       <w:r>
         <w:rPr>
           <w:b/>
           <w:bCs/>
-        </w:rPr>
-      </w:r>
-      <w:r>
-        <w:rPr>
-          <w:b w:val="0"/>
-          <w:bCs w:val="0"/>
-          <w:highlight w:val="none"/>
-        </w:rPr>
-      </w:r>
-      <w:r>
-        <w:rPr>
-          <w:b w:val="0"/>
-          <w:bCs w:val="0"/>
-          <w:highlight w:val="none"/>
         </w:rPr>
       </w:r>
       <w:r>
@@ -1176,13 +560,13 @@
         <w:rPr>
           <w:b w:val="0"/>
           <w:bCs w:val="0"/>
-          <w:highlight w:val="none"/>
         </w:rPr>
       </w:r>
       <w:r>
         <w:rPr>
           <w:b w:val="0"/>
           <w:bCs w:val="0"/>
+          <w:highlight w:val="none"/>
         </w:rPr>
       </w:r>
     </w:p>
@@ -1299,6 +683,14 @@
                 <w:szCs w:val="20"/>
               </w:rPr>
             </w:r>
+            <w:r>
+              <w:rPr>
+                <w:b/>
+                <w:bCs/>
+                <w:sz w:val="20"/>
+                <w:szCs w:val="20"/>
+              </w:rPr>
+            </w:r>
           </w:p>
         </w:tc>
         <w:tc>
@@ -1327,23 +719,6 @@
                 <w:szCs w:val="20"/>
               </w:rPr>
               <w:t xml:space="preserve">Reach</w:t>
-            </w:r>
-            <w:r>
-              <w:rPr>
-                <w:b/>
-                <w:bCs/>
-                <w:sz w:val="20"/>
-                <w:szCs w:val="20"/>
-              </w:rPr>
-            </w:r>
-            <w:r>
-              <w:rPr>
-                <w:b/>
-                <w:bCs/>
-                <w:sz w:val="20"/>
-                <w:szCs w:val="20"/>
-                <w:highlight w:val="none"/>
-              </w:rPr>
             </w:r>
             <w:r>
               <w:rPr>
@@ -1400,6 +775,14 @@
                 <w:szCs w:val="20"/>
               </w:rPr>
             </w:r>
+            <w:r>
+              <w:rPr>
+                <w:b/>
+                <w:bCs/>
+                <w:sz w:val="20"/>
+                <w:szCs w:val="20"/>
+              </w:rPr>
+            </w:r>
           </w:p>
         </w:tc>
         <w:tc>
@@ -1440,6 +823,15 @@
                 <w:highlight w:val="none"/>
               </w:rPr>
             </w:r>
+            <w:r>
+              <w:rPr>
+                <w:b/>
+                <w:bCs/>
+                <w:sz w:val="20"/>
+                <w:szCs w:val="20"/>
+                <w:highlight w:val="none"/>
+              </w:rPr>
+            </w:r>
           </w:p>
         </w:tc>
       </w:tr>
@@ -1468,19 +860,6 @@
                 <w:bCs/>
               </w:rPr>
               <w:t xml:space="preserve">Om</w:t>
-            </w:r>
-            <w:r>
-              <w:rPr>
-                <w:b/>
-                <w:bCs/>
-              </w:rPr>
-            </w:r>
-            <w:r>
-              <w:rPr>
-                <w:b/>
-                <w:bCs/>
-                <w:highlight w:val="none"/>
-              </w:rPr>
             </w:r>
             <w:r>
               <w:rPr>
@@ -1526,6 +905,12 @@
                 <w:szCs w:val="20"/>
               </w:rPr>
             </w:r>
+            <w:r>
+              <w:rPr>
+                <w:sz w:val="20"/>
+                <w:szCs w:val="20"/>
+              </w:rPr>
+            </w:r>
           </w:p>
         </w:tc>
         <w:tc>
@@ -1544,6 +929,12 @@
                 <w:szCs w:val="20"/>
               </w:rPr>
             </w:pPr>
+            <w:r>
+              <w:rPr>
+                <w:sz w:val="20"/>
+                <w:szCs w:val="20"/>
+              </w:rPr>
+            </w:r>
             <w:r>
               <w:rPr>
                 <w:sz w:val="20"/>
@@ -1621,6 +1012,12 @@
                 <w:bCs/>
               </w:rPr>
             </w:r>
+            <w:r>
+              <w:rPr>
+                <w:b/>
+                <w:bCs/>
+              </w:rPr>
+            </w:r>
           </w:p>
         </w:tc>
         <w:tc>
@@ -1645,19 +1042,6 @@
                 <w:szCs w:val="20"/>
               </w:rPr>
               <w:t xml:space="preserve">Time: Default</w:t>
-            </w:r>
-            <w:r>
-              <w:rPr>
-                <w:sz w:val="20"/>
-                <w:szCs w:val="20"/>
-              </w:rPr>
-            </w:r>
-            <w:r>
-              <w:rPr>
-                <w:sz w:val="20"/>
-                <w:szCs w:val="20"/>
-                <w:highlight w:val="none"/>
-              </w:rPr>
             </w:r>
             <w:r>
               <w:rPr>
@@ -1691,6 +1075,12 @@
                 <w:szCs w:val="20"/>
               </w:rPr>
             </w:pPr>
+            <w:r>
+              <w:rPr>
+                <w:sz w:val="20"/>
+                <w:szCs w:val="20"/>
+              </w:rPr>
+            </w:r>
             <w:r>
               <w:rPr>
                 <w:sz w:val="20"/>
@@ -1769,6 +1159,12 @@
                 <w:bCs/>
               </w:rPr>
             </w:r>
+            <w:r>
+              <w:rPr>
+                <w:b/>
+                <w:bCs/>
+              </w:rPr>
+            </w:r>
           </w:p>
         </w:tc>
         <w:tc>
@@ -1799,6 +1195,12 @@
                 <w:szCs w:val="20"/>
               </w:rPr>
             </w:r>
+            <w:r>
+              <w:rPr>
+                <w:sz w:val="20"/>
+                <w:szCs w:val="20"/>
+              </w:rPr>
+            </w:r>
           </w:p>
         </w:tc>
         <w:tc>
@@ -1817,6 +1219,12 @@
                 <w:szCs w:val="20"/>
               </w:rPr>
             </w:pPr>
+            <w:r>
+              <w:rPr>
+                <w:sz w:val="20"/>
+                <w:szCs w:val="20"/>
+              </w:rPr>
+            </w:r>
             <w:r>
               <w:rPr>
                 <w:sz w:val="20"/>
@@ -1894,6 +1302,12 @@
                 <w:bCs/>
               </w:rPr>
             </w:r>
+            <w:r>
+              <w:rPr>
+                <w:b/>
+                <w:bCs/>
+              </w:rPr>
+            </w:r>
           </w:p>
         </w:tc>
         <w:tc>
@@ -1924,6 +1338,12 @@
                 <w:szCs w:val="20"/>
               </w:rPr>
             </w:r>
+            <w:r>
+              <w:rPr>
+                <w:sz w:val="20"/>
+                <w:szCs w:val="20"/>
+              </w:rPr>
+            </w:r>
           </w:p>
         </w:tc>
         <w:tc>
@@ -1942,6 +1362,12 @@
                 <w:szCs w:val="20"/>
               </w:rPr>
             </w:pPr>
+            <w:r>
+              <w:rPr>
+                <w:sz w:val="20"/>
+                <w:szCs w:val="20"/>
+              </w:rPr>
+            </w:r>
             <w:r>
               <w:rPr>
                 <w:sz w:val="20"/>
@@ -2020,6 +1446,12 @@
                 <w:bCs/>
               </w:rPr>
             </w:r>
+            <w:r>
+              <w:rPr>
+                <w:b/>
+                <w:bCs/>
+              </w:rPr>
+            </w:r>
           </w:p>
         </w:tc>
         <w:tc>
@@ -2050,6 +1482,12 @@
                 <w:szCs w:val="20"/>
               </w:rPr>
             </w:r>
+            <w:r>
+              <w:rPr>
+                <w:sz w:val="20"/>
+                <w:szCs w:val="20"/>
+              </w:rPr>
+            </w:r>
           </w:p>
         </w:tc>
         <w:tc>
@@ -2068,6 +1506,12 @@
                 <w:szCs w:val="20"/>
               </w:rPr>
             </w:pPr>
+            <w:r>
+              <w:rPr>
+                <w:sz w:val="20"/>
+                <w:szCs w:val="20"/>
+              </w:rPr>
+            </w:r>
             <w:r>
               <w:rPr>
                 <w:sz w:val="20"/>
@@ -2145,6 +1589,12 @@
                 <w:bCs/>
               </w:rPr>
             </w:r>
+            <w:r>
+              <w:rPr>
+                <w:b/>
+                <w:bCs/>
+              </w:rPr>
+            </w:r>
           </w:p>
         </w:tc>
         <w:tc>
@@ -2175,6 +1625,12 @@
                 <w:szCs w:val="20"/>
               </w:rPr>
             </w:r>
+            <w:r>
+              <w:rPr>
+                <w:sz w:val="20"/>
+                <w:szCs w:val="20"/>
+              </w:rPr>
+            </w:r>
           </w:p>
         </w:tc>
         <w:tc>
@@ -2193,6 +1649,12 @@
                 <w:szCs w:val="20"/>
               </w:rPr>
             </w:pPr>
+            <w:r>
+              <w:rPr>
+                <w:sz w:val="20"/>
+                <w:szCs w:val="20"/>
+              </w:rPr>
+            </w:r>
             <w:r>
               <w:rPr>
                 <w:sz w:val="20"/>
@@ -2273,6 +1735,12 @@
                 <w:bCs/>
               </w:rPr>
             </w:r>
+            <w:r>
+              <w:rPr>
+                <w:b/>
+                <w:bCs/>
+              </w:rPr>
+            </w:r>
           </w:p>
         </w:tc>
         <w:tc>
@@ -2303,6 +1771,12 @@
                 <w:szCs w:val="20"/>
               </w:rPr>
             </w:r>
+            <w:r>
+              <w:rPr>
+                <w:sz w:val="20"/>
+                <w:szCs w:val="20"/>
+              </w:rPr>
+            </w:r>
           </w:p>
         </w:tc>
         <w:tc>
@@ -2321,6 +1795,12 @@
                 <w:szCs w:val="20"/>
               </w:rPr>
             </w:pPr>
+            <w:r>
+              <w:rPr>
+                <w:sz w:val="20"/>
+                <w:szCs w:val="20"/>
+              </w:rPr>
+            </w:r>
             <w:r>
               <w:rPr>
                 <w:sz w:val="20"/>
@@ -2398,6 +1878,12 @@
                 <w:bCs/>
               </w:rPr>
             </w:r>
+            <w:r>
+              <w:rPr>
+                <w:b/>
+                <w:bCs/>
+              </w:rPr>
+            </w:r>
           </w:p>
         </w:tc>
         <w:tc>
@@ -2428,6 +1914,12 @@
                 <w:szCs w:val="20"/>
               </w:rPr>
             </w:r>
+            <w:r>
+              <w:rPr>
+                <w:sz w:val="20"/>
+                <w:szCs w:val="20"/>
+              </w:rPr>
+            </w:r>
           </w:p>
         </w:tc>
         <w:tc>
@@ -2446,6 +1938,12 @@
                 <w:szCs w:val="20"/>
               </w:rPr>
             </w:pPr>
+            <w:r>
+              <w:rPr>
+                <w:sz w:val="20"/>
+                <w:szCs w:val="20"/>
+              </w:rPr>
+            </w:r>
             <w:r>
               <w:rPr>
                 <w:sz w:val="20"/>
@@ -2515,7 +2013,12 @@
           <w:bCs/>
         </w:rPr>
       </w:r>
-      <w:r/>
+      <w:r>
+        <w:rPr>
+          <w:b/>
+          <w:bCs/>
+        </w:rPr>
+      </w:r>
     </w:p>
     <w:sectPr>
       <w:headerReference w:type="default" r:id="rId9"/>

</xml_diff>